<commit_message>
Aggiornata doc e readme
</commit_message>
<xml_diff>
--- a/Escape Room - doc.docx
+++ b/Escape Room - doc.docx
@@ -1961,27 +1961,14 @@
                             <w:r>
                               <w:t xml:space="preserve">Figura </w:t>
                             </w:r>
-                            <w:r>
-                              <w:fldChar w:fldCharType="begin"/>
-                            </w:r>
-                            <w:r>
-                              <w:instrText xml:space="preserve"> SEQ Figura \* ARABIC </w:instrText>
-                            </w:r>
-                            <w:r>
-                              <w:fldChar w:fldCharType="separate"/>
-                            </w:r>
-                            <w:r>
-                              <w:rPr>
-                                <w:noProof/>
-                              </w:rPr>
-                              <w:t>1</w:t>
-                            </w:r>
-                            <w:r>
-                              <w:rPr>
-                                <w:noProof/>
-                              </w:rPr>
-                              <w:fldChar w:fldCharType="end"/>
-                            </w:r>
+                            <w:fldSimple w:instr=" SEQ Figura \* ARABIC ">
+                              <w:r>
+                                <w:rPr>
+                                  <w:noProof/>
+                                </w:rPr>
+                                <w:t>1</w:t>
+                              </w:r>
+                            </w:fldSimple>
                             <w:r>
                               <w:t xml:space="preserve"> Sketch Iniziale</w:t>
                             </w:r>
@@ -2021,27 +2008,14 @@
                       <w:r>
                         <w:t xml:space="preserve">Figura </w:t>
                       </w:r>
-                      <w:r>
-                        <w:fldChar w:fldCharType="begin"/>
-                      </w:r>
-                      <w:r>
-                        <w:instrText xml:space="preserve"> SEQ Figura \* ARABIC </w:instrText>
-                      </w:r>
-                      <w:r>
-                        <w:fldChar w:fldCharType="separate"/>
-                      </w:r>
-                      <w:r>
-                        <w:rPr>
-                          <w:noProof/>
-                        </w:rPr>
-                        <w:t>1</w:t>
-                      </w:r>
-                      <w:r>
-                        <w:rPr>
-                          <w:noProof/>
-                        </w:rPr>
-                        <w:fldChar w:fldCharType="end"/>
-                      </w:r>
+                      <w:fldSimple w:instr=" SEQ Figura \* ARABIC ">
+                        <w:r>
+                          <w:rPr>
+                            <w:noProof/>
+                          </w:rPr>
+                          <w:t>1</w:t>
+                        </w:r>
+                      </w:fldSimple>
                       <w:r>
                         <w:t xml:space="preserve"> Sketch Iniziale</w:t>
                       </w:r>
@@ -2214,7 +2188,21 @@
           <w:sz w:val="28"/>
           <w:szCs w:val="28"/>
         </w:rPr>
-        <w:t xml:space="preserve">Durante lo sviluppo lo sketch iniziale è stato più volte modificato fino all’attuale schema delle classi. Dopo la realizzazione dell’avventura testuale è stato aggiunto un server che gestisce il database h2 per tenere traccia dei punteggi dei giocatori così che si possano sfidare tra </w:t>
+        <w:t>Durante lo sviluppo lo sketch iniziale è stato più volte modificato fino all’attuale schema delle classi</w:t>
+      </w:r>
+      <w:r>
+        <w:rPr>
+          <w:sz w:val="28"/>
+          <w:szCs w:val="28"/>
+        </w:rPr>
+        <w:t>.</w:t>
+      </w:r>
+      <w:r>
+        <w:rPr>
+          <w:sz w:val="28"/>
+          <w:szCs w:val="28"/>
+        </w:rPr>
+        <w:t xml:space="preserve"> Dopo la realizzazione dell’avventura testuale è stato aggiunto un server che gestisce il database h2 per tenere traccia dei punteggi dei giocatori così che si possano sfidare tra </w:t>
       </w:r>
       <w:r>
         <w:rPr>
@@ -2237,6 +2225,15 @@
         </w:rPr>
         <w:t>, ed infine un launcher realizzato con l’utilizzo della libreria swing di java.</w:t>
       </w:r>
+    </w:p>
+    <w:p>
+      <w:pPr>
+        <w:ind w:left="708"/>
+        <w:rPr>
+          <w:sz w:val="28"/>
+          <w:szCs w:val="28"/>
+        </w:rPr>
+      </w:pPr>
     </w:p>
     <w:p>
       <w:pPr>
@@ -2257,6 +2254,179 @@
           <w:sz w:val="32"/>
           <w:szCs w:val="32"/>
         </w:rPr>
+        <w:t>Funzionalità</w:t>
+      </w:r>
+    </w:p>
+    <w:p>
+      <w:pPr>
+        <w:ind w:left="708"/>
+        <w:rPr>
+          <w:sz w:val="28"/>
+          <w:szCs w:val="28"/>
+        </w:rPr>
+      </w:pPr>
+      <w:r>
+        <w:rPr>
+          <w:sz w:val="28"/>
+          <w:szCs w:val="28"/>
+        </w:rPr>
+        <w:t xml:space="preserve">Il programma offre all’utente la possibilità di giocare una partita dall’inizio, di salvare un punteggio raggiunto e di visualizzare i punteggi salvati anche di altri </w:t>
+      </w:r>
+      <w:r>
+        <w:rPr>
+          <w:sz w:val="28"/>
+          <w:szCs w:val="28"/>
+        </w:rPr>
+        <w:t>utenti</w:t>
+      </w:r>
+      <w:r>
+        <w:rPr>
+          <w:sz w:val="28"/>
+          <w:szCs w:val="28"/>
+        </w:rPr>
+        <w:t xml:space="preserve">. </w:t>
+      </w:r>
+      <w:r>
+        <w:rPr>
+          <w:sz w:val="28"/>
+          <w:szCs w:val="28"/>
+        </w:rPr>
+        <w:t xml:space="preserve">È stato deciso di non offrire la funzionalità di messa in pausa poiché </w:t>
+      </w:r>
+      <w:r>
+        <w:rPr>
+          <w:sz w:val="28"/>
+          <w:szCs w:val="28"/>
+        </w:rPr>
+        <w:t>l’utente avrebbe</w:t>
+      </w:r>
+      <w:r>
+        <w:rPr>
+          <w:sz w:val="28"/>
+          <w:szCs w:val="28"/>
+        </w:rPr>
+        <w:t xml:space="preserve"> potut</w:t>
+      </w:r>
+      <w:r>
+        <w:rPr>
+          <w:sz w:val="28"/>
+          <w:szCs w:val="28"/>
+        </w:rPr>
+        <w:t>o</w:t>
+      </w:r>
+      <w:r>
+        <w:rPr>
+          <w:sz w:val="28"/>
+          <w:szCs w:val="28"/>
+        </w:rPr>
+        <w:t xml:space="preserve"> </w:t>
+      </w:r>
+      <w:r>
+        <w:rPr>
+          <w:sz w:val="28"/>
+          <w:szCs w:val="28"/>
+        </w:rPr>
+        <w:t>usarla</w:t>
+      </w:r>
+      <w:r>
+        <w:rPr>
+          <w:sz w:val="28"/>
+          <w:szCs w:val="28"/>
+        </w:rPr>
+        <w:t xml:space="preserve"> come metodo per allungare il tempo a disposizione; è stato deciso</w:t>
+      </w:r>
+      <w:r>
+        <w:rPr>
+          <w:sz w:val="28"/>
+          <w:szCs w:val="28"/>
+        </w:rPr>
+        <w:t>, inoltre,</w:t>
+      </w:r>
+      <w:r>
+        <w:rPr>
+          <w:sz w:val="28"/>
+          <w:szCs w:val="28"/>
+        </w:rPr>
+        <w:t xml:space="preserve"> di non offrire la funzionalità di salvataggio della partita</w:t>
+      </w:r>
+      <w:r>
+        <w:rPr>
+          <w:sz w:val="28"/>
+          <w:szCs w:val="28"/>
+        </w:rPr>
+        <w:t xml:space="preserve"> poiché </w:t>
+      </w:r>
+      <w:r>
+        <w:rPr>
+          <w:sz w:val="28"/>
+          <w:szCs w:val="28"/>
+        </w:rPr>
+        <w:t xml:space="preserve">l’utente avrebbe potuto usarla </w:t>
+      </w:r>
+      <w:r>
+        <w:rPr>
+          <w:sz w:val="28"/>
+          <w:szCs w:val="28"/>
+        </w:rPr>
+        <w:t>per mettere in pausa</w:t>
+      </w:r>
+      <w:r>
+        <w:rPr>
+          <w:sz w:val="28"/>
+          <w:szCs w:val="28"/>
+        </w:rPr>
+        <w:t xml:space="preserve"> il gioco. Agli utenti Linux il programma offre la possibilità di scegliere</w:t>
+      </w:r>
+      <w:r>
+        <w:rPr>
+          <w:sz w:val="28"/>
+          <w:szCs w:val="28"/>
+        </w:rPr>
+        <w:t xml:space="preserve"> un terminale</w:t>
+      </w:r>
+      <w:r>
+        <w:rPr>
+          <w:sz w:val="28"/>
+          <w:szCs w:val="28"/>
+        </w:rPr>
+        <w:t xml:space="preserve"> tra gnome-terminal, xterm, e konsole per giocare</w:t>
+      </w:r>
+      <w:r>
+        <w:rPr>
+          <w:sz w:val="28"/>
+          <w:szCs w:val="28"/>
+        </w:rPr>
+        <w:t>. In caso non si possegga di nessuno di essi bisogna installarne uno per poter giocare.</w:t>
+      </w:r>
+    </w:p>
+    <w:p>
+      <w:pPr>
+        <w:ind w:left="708"/>
+        <w:rPr>
+          <w:sz w:val="28"/>
+          <w:szCs w:val="28"/>
+        </w:rPr>
+      </w:pPr>
+    </w:p>
+    <w:p>
+      <w:pPr>
+        <w:ind w:firstLine="708"/>
+        <w:rPr>
+          <w:b/>
+          <w:bCs/>
+          <w:color w:val="2E74B5" w:themeColor="accent5" w:themeShade="BF"/>
+          <w:sz w:val="32"/>
+          <w:szCs w:val="32"/>
+        </w:rPr>
+      </w:pPr>
+      <w:r>
+        <w:rPr>
+          <w:b/>
+          <w:bCs/>
+          <w:color w:val="2E74B5" w:themeColor="accent5" w:themeShade="BF"/>
+          <w:sz w:val="32"/>
+          <w:szCs w:val="32"/>
+        </w:rPr>
         <w:t>Architettura</w:t>
       </w:r>
     </w:p>
@@ -2315,7 +2485,21 @@
           <w:sz w:val="28"/>
           <w:szCs w:val="28"/>
         </w:rPr>
-        <w:t xml:space="preserve">. Nel caso invece si clicca su “ranking” verrà avviata una connessione al DB per mostrare in una dialog </w:t>
+        <w:t>. Nel caso invece si clicca su “</w:t>
+      </w:r>
+      <w:r>
+        <w:rPr>
+          <w:sz w:val="28"/>
+          <w:szCs w:val="28"/>
+        </w:rPr>
+        <w:t>Risultati</w:t>
+      </w:r>
+      <w:r>
+        <w:rPr>
+          <w:sz w:val="28"/>
+          <w:szCs w:val="28"/>
+        </w:rPr>
+        <w:t xml:space="preserve">” verrà avviata una connessione al DB per mostrare in una dialog </w:t>
       </w:r>
       <w:r>
         <w:rPr>
@@ -2387,6 +2571,7 @@
           <w:sz w:val="28"/>
           <w:szCs w:val="28"/>
         </w:rPr>
+        <w:lastRenderedPageBreak/>
         <w:t xml:space="preserve">Il Gioco </w:t>
       </w:r>
       <w:r>
@@ -2473,7 +2658,35 @@
           <w:sz w:val="28"/>
           <w:szCs w:val="28"/>
         </w:rPr>
-        <w:t xml:space="preserve"> passato al metodo nextMove() che si occupa di cambiare lo stato dell’oggetto game. </w:t>
+        <w:t xml:space="preserve"> passato al metodo nextMove()</w:t>
+      </w:r>
+      <w:r>
+        <w:rPr>
+          <w:sz w:val="28"/>
+          <w:szCs w:val="28"/>
+        </w:rPr>
+        <w:t xml:space="preserve"> di Game</w:t>
+      </w:r>
+      <w:r>
+        <w:rPr>
+          <w:sz w:val="28"/>
+          <w:szCs w:val="28"/>
+        </w:rPr>
+        <w:t xml:space="preserve"> che si occupa di cambiare lo stato dell’oggetto </w:t>
+      </w:r>
+      <w:r>
+        <w:rPr>
+          <w:sz w:val="28"/>
+          <w:szCs w:val="28"/>
+        </w:rPr>
+        <w:t>G</w:t>
+      </w:r>
+      <w:r>
+        <w:rPr>
+          <w:sz w:val="28"/>
+          <w:szCs w:val="28"/>
+        </w:rPr>
+        <w:t xml:space="preserve">ame. </w:t>
       </w:r>
     </w:p>
     <w:p>
@@ -2590,7 +2803,21 @@
           <w:sz w:val="28"/>
           <w:szCs w:val="28"/>
         </w:rPr>
-        <w:t>dev: contiene la main class che si occupa di scrivere un’oggetto di tipo game in un file</w:t>
+        <w:t xml:space="preserve">dev: contiene la main class che si occupa di scrivere un’oggetto di tipo </w:t>
+      </w:r>
+      <w:r>
+        <w:rPr>
+          <w:sz w:val="28"/>
+          <w:szCs w:val="28"/>
+        </w:rPr>
+        <w:t>G</w:t>
+      </w:r>
+      <w:r>
+        <w:rPr>
+          <w:sz w:val="28"/>
+          <w:szCs w:val="28"/>
+        </w:rPr>
+        <w:t>ame in un file</w:t>
       </w:r>
       <w:r>
         <w:rPr>
@@ -2651,7 +2878,6 @@
           <w:sz w:val="28"/>
           <w:szCs w:val="28"/>
         </w:rPr>
-        <w:lastRenderedPageBreak/>
         <w:t>server: contiene la classe server e il protocollo con cui client e server comunicano;</w:t>
       </w:r>
     </w:p>
@@ -3429,14 +3655,17 @@
               <w:rPr>
                 <w:sz w:val="28"/>
                 <w:szCs w:val="28"/>
+                <w:lang w:val="en-US"/>
               </w:rPr>
             </w:pPr>
+            <w:proofErr w:type="gramStart"/>
             <w:r>
               <w:rPr>
                 <w:b/>
                 <w:bCs/>
                 <w:sz w:val="28"/>
                 <w:szCs w:val="28"/>
+                <w:lang w:val="en-US"/>
               </w:rPr>
               <w:t>If</w:t>
             </w:r>
@@ -3444,8 +3673,18 @@
               <w:rPr>
                 <w:sz w:val="28"/>
                 <w:szCs w:val="28"/>
-              </w:rPr>
-              <w:t xml:space="preserve">( p = p’ ) </w:t>
+                <w:lang w:val="en-US"/>
+              </w:rPr>
+              <w:t>( p</w:t>
+            </w:r>
+            <w:proofErr w:type="gramEnd"/>
+            <w:r>
+              <w:rPr>
+                <w:sz w:val="28"/>
+                <w:szCs w:val="28"/>
+                <w:lang w:val="en-US"/>
+              </w:rPr>
+              <w:t xml:space="preserve"> = p’ ) </w:t>
             </w:r>
             <w:r>
               <w:rPr>
@@ -3453,6 +3692,7 @@
                 <w:bCs/>
                 <w:sz w:val="28"/>
                 <w:szCs w:val="28"/>
+                <w:lang w:val="en-US"/>
               </w:rPr>
               <w:t>then</w:t>
             </w:r>
@@ -3460,6 +3700,7 @@
               <w:rPr>
                 <w:sz w:val="28"/>
                 <w:szCs w:val="28"/>
+                <w:lang w:val="en-US"/>
               </w:rPr>
               <w:t xml:space="preserve"> t </w:t>
             </w:r>
@@ -3469,6 +3710,7 @@
               <w:rPr>
                 <w:sz w:val="28"/>
                 <w:szCs w:val="28"/>
+                <w:lang w:val="en-US"/>
               </w:rPr>
             </w:pPr>
             <w:r>
@@ -3477,6 +3719,7 @@
                 <w:bCs/>
                 <w:sz w:val="28"/>
                 <w:szCs w:val="28"/>
+                <w:lang w:val="en-US"/>
               </w:rPr>
               <w:t>else</w:t>
             </w:r>
@@ -3484,40 +3727,45 @@
               <w:rPr>
                 <w:sz w:val="28"/>
                 <w:szCs w:val="28"/>
+                <w:lang w:val="en-US"/>
               </w:rPr>
               <w:t xml:space="preserve"> </w:t>
             </w:r>
+            <w:proofErr w:type="gramStart"/>
             <w:r>
               <w:rPr>
                 <w:b/>
                 <w:bCs/>
                 <w:sz w:val="28"/>
                 <w:szCs w:val="28"/>
-              </w:rPr>
-              <w:t>i</w:t>
+                <w:lang w:val="en-US"/>
+              </w:rPr>
+              <w:t>if</w:t>
             </w:r>
             <w:r>
               <w:rPr>
+                <w:sz w:val="28"/>
+                <w:szCs w:val="28"/>
+                <w:lang w:val="en-US"/>
+              </w:rPr>
+              <w:t>(</w:t>
+            </w:r>
+            <w:proofErr w:type="gramEnd"/>
+            <w:r>
+              <w:rPr>
+                <w:sz w:val="28"/>
+                <w:szCs w:val="28"/>
+                <w:lang w:val="en-US"/>
+              </w:rPr>
+              <w:t xml:space="preserve">p’ &gt; p) </w:t>
+            </w:r>
+            <w:r>
+              <w:rPr>
                 <w:b/>
                 <w:bCs/>
                 <w:sz w:val="28"/>
                 <w:szCs w:val="28"/>
-              </w:rPr>
-              <w:t>f</w:t>
-            </w:r>
-            <w:r>
-              <w:rPr>
-                <w:sz w:val="28"/>
-                <w:szCs w:val="28"/>
-              </w:rPr>
-              <w:t xml:space="preserve">(p’ &gt; p) </w:t>
-            </w:r>
-            <w:r>
-              <w:rPr>
-                <w:b/>
-                <w:bCs/>
-                <w:sz w:val="28"/>
-                <w:szCs w:val="28"/>
+                <w:lang w:val="en-US"/>
               </w:rPr>
               <w:t>then</w:t>
             </w:r>
@@ -3525,6 +3773,7 @@
               <w:rPr>
                 <w:sz w:val="28"/>
                 <w:szCs w:val="28"/>
+                <w:lang w:val="en-US"/>
               </w:rPr>
               <w:t xml:space="preserve"> leggiLista(p’- 1, l) </w:t>
             </w:r>
@@ -3606,14 +3855,17 @@
               <w:rPr>
                 <w:sz w:val="28"/>
                 <w:szCs w:val="28"/>
+                <w:lang w:val="en-US"/>
               </w:rPr>
             </w:pPr>
+            <w:proofErr w:type="gramStart"/>
             <w:r>
               <w:rPr>
                 <w:b/>
                 <w:bCs/>
                 <w:sz w:val="28"/>
                 <w:szCs w:val="28"/>
+                <w:lang w:val="en-US"/>
               </w:rPr>
               <w:t>If</w:t>
             </w:r>
@@ -3621,8 +3873,18 @@
               <w:rPr>
                 <w:sz w:val="28"/>
                 <w:szCs w:val="28"/>
-              </w:rPr>
-              <w:t xml:space="preserve">(p = p’) </w:t>
+                <w:lang w:val="en-US"/>
+              </w:rPr>
+              <w:t>(</w:t>
+            </w:r>
+            <w:proofErr w:type="gramEnd"/>
+            <w:r>
+              <w:rPr>
+                <w:sz w:val="28"/>
+                <w:szCs w:val="28"/>
+                <w:lang w:val="en-US"/>
+              </w:rPr>
+              <w:t xml:space="preserve">p = p’) </w:t>
             </w:r>
             <w:r>
               <w:rPr>
@@ -3630,6 +3892,7 @@
                 <w:bCs/>
                 <w:sz w:val="28"/>
                 <w:szCs w:val="28"/>
+                <w:lang w:val="en-US"/>
               </w:rPr>
               <w:t>then</w:t>
             </w:r>
@@ -3637,6 +3900,7 @@
               <w:rPr>
                 <w:sz w:val="28"/>
                 <w:szCs w:val="28"/>
+                <w:lang w:val="en-US"/>
               </w:rPr>
               <w:t xml:space="preserve"> insLista(t’,</w:t>
             </w:r>
@@ -3644,6 +3908,7 @@
               <w:rPr>
                 <w:sz w:val="28"/>
                 <w:szCs w:val="28"/>
+                <w:lang w:val="en-US"/>
               </w:rPr>
               <w:t xml:space="preserve"> </w:t>
             </w:r>
@@ -3651,6 +3916,7 @@
               <w:rPr>
                 <w:sz w:val="28"/>
                 <w:szCs w:val="28"/>
+                <w:lang w:val="en-US"/>
               </w:rPr>
               <w:t>p,</w:t>
             </w:r>
@@ -3658,6 +3924,7 @@
               <w:rPr>
                 <w:sz w:val="28"/>
                 <w:szCs w:val="28"/>
+                <w:lang w:val="en-US"/>
               </w:rPr>
               <w:t xml:space="preserve"> </w:t>
             </w:r>
@@ -3665,6 +3932,7 @@
               <w:rPr>
                 <w:sz w:val="28"/>
                 <w:szCs w:val="28"/>
+                <w:lang w:val="en-US"/>
               </w:rPr>
               <w:t>cancLista(p,l’))</w:t>
             </w:r>
@@ -3674,6 +3942,7 @@
               <w:rPr>
                 <w:sz w:val="28"/>
                 <w:szCs w:val="28"/>
+                <w:lang w:val="en-US"/>
               </w:rPr>
             </w:pPr>
             <w:r>
@@ -3682,6 +3951,7 @@
                 <w:bCs/>
                 <w:sz w:val="28"/>
                 <w:szCs w:val="28"/>
+                <w:lang w:val="en-US"/>
               </w:rPr>
               <w:t>else</w:t>
             </w:r>
@@ -3689,15 +3959,18 @@
               <w:rPr>
                 <w:sz w:val="28"/>
                 <w:szCs w:val="28"/>
+                <w:lang w:val="en-US"/>
               </w:rPr>
               <w:t xml:space="preserve"> </w:t>
             </w:r>
+            <w:proofErr w:type="gramStart"/>
             <w:r>
               <w:rPr>
                 <w:b/>
                 <w:bCs/>
                 <w:sz w:val="28"/>
                 <w:szCs w:val="28"/>
+                <w:lang w:val="en-US"/>
               </w:rPr>
               <w:t>If</w:t>
             </w:r>
@@ -3705,8 +3978,18 @@
               <w:rPr>
                 <w:sz w:val="28"/>
                 <w:szCs w:val="28"/>
-              </w:rPr>
-              <w:t xml:space="preserve">(p’ &gt; p) </w:t>
+                <w:lang w:val="en-US"/>
+              </w:rPr>
+              <w:t>(</w:t>
+            </w:r>
+            <w:proofErr w:type="gramEnd"/>
+            <w:r>
+              <w:rPr>
+                <w:sz w:val="28"/>
+                <w:szCs w:val="28"/>
+                <w:lang w:val="en-US"/>
+              </w:rPr>
+              <w:t xml:space="preserve">p’ &gt; p) </w:t>
             </w:r>
             <w:r>
               <w:rPr>
@@ -3714,6 +3997,7 @@
                 <w:bCs/>
                 <w:sz w:val="28"/>
                 <w:szCs w:val="28"/>
+                <w:lang w:val="en-US"/>
               </w:rPr>
               <w:t>then</w:t>
             </w:r>
@@ -3721,36 +4005,9 @@
               <w:rPr>
                 <w:sz w:val="28"/>
                 <w:szCs w:val="28"/>
-              </w:rPr>
-              <w:t xml:space="preserve"> scriviLista(t’,</w:t>
-            </w:r>
-            <w:r>
-              <w:rPr>
-                <w:sz w:val="28"/>
-                <w:szCs w:val="28"/>
-              </w:rPr>
-              <w:t xml:space="preserve"> </w:t>
-            </w:r>
-            <w:r>
-              <w:rPr>
-                <w:sz w:val="28"/>
-                <w:szCs w:val="28"/>
-              </w:rPr>
-              <w:t>p’-1,</w:t>
-            </w:r>
-            <w:r>
-              <w:rPr>
-                <w:sz w:val="28"/>
-                <w:szCs w:val="28"/>
-              </w:rPr>
-              <w:t xml:space="preserve"> </w:t>
-            </w:r>
-            <w:r>
-              <w:rPr>
-                <w:sz w:val="28"/>
-                <w:szCs w:val="28"/>
-              </w:rPr>
-              <w:t xml:space="preserve">l) </w:t>
+                <w:lang w:val="en-US"/>
+              </w:rPr>
+              <w:t xml:space="preserve"> scriviLista(t’, p’-1, l) </w:t>
             </w:r>
           </w:p>
           <w:p>
@@ -3830,14 +4087,17 @@
               <w:rPr>
                 <w:sz w:val="28"/>
                 <w:szCs w:val="28"/>
+                <w:lang w:val="en-US"/>
               </w:rPr>
             </w:pPr>
+            <w:proofErr w:type="gramStart"/>
             <w:r>
               <w:rPr>
                 <w:b/>
                 <w:bCs/>
                 <w:sz w:val="28"/>
                 <w:szCs w:val="28"/>
+                <w:lang w:val="en-US"/>
               </w:rPr>
               <w:t>If</w:t>
             </w:r>
@@ -3845,8 +4105,18 @@
               <w:rPr>
                 <w:sz w:val="28"/>
                 <w:szCs w:val="28"/>
-              </w:rPr>
-              <w:t xml:space="preserve">(p = p’) </w:t>
+                <w:lang w:val="en-US"/>
+              </w:rPr>
+              <w:t>(</w:t>
+            </w:r>
+            <w:proofErr w:type="gramEnd"/>
+            <w:r>
+              <w:rPr>
+                <w:sz w:val="28"/>
+                <w:szCs w:val="28"/>
+                <w:lang w:val="en-US"/>
+              </w:rPr>
+              <w:t xml:space="preserve">p = p’) </w:t>
             </w:r>
             <w:r>
               <w:rPr>
@@ -3854,6 +4124,7 @@
                 <w:bCs/>
                 <w:sz w:val="28"/>
                 <w:szCs w:val="28"/>
+                <w:lang w:val="en-US"/>
               </w:rPr>
               <w:t>then</w:t>
             </w:r>
@@ -3861,6 +4132,7 @@
               <w:rPr>
                 <w:sz w:val="28"/>
                 <w:szCs w:val="28"/>
+                <w:lang w:val="en-US"/>
               </w:rPr>
               <w:t xml:space="preserve"> l </w:t>
             </w:r>
@@ -3870,6 +4142,7 @@
               <w:rPr>
                 <w:sz w:val="28"/>
                 <w:szCs w:val="28"/>
+                <w:lang w:val="en-US"/>
               </w:rPr>
             </w:pPr>
             <w:r>
@@ -3878,6 +4151,7 @@
                 <w:bCs/>
                 <w:sz w:val="28"/>
                 <w:szCs w:val="28"/>
+                <w:lang w:val="en-US"/>
               </w:rPr>
               <w:t>e</w:t>
             </w:r>
@@ -3887,6 +4161,7 @@
                 <w:bCs/>
                 <w:sz w:val="28"/>
                 <w:szCs w:val="28"/>
+                <w:lang w:val="en-US"/>
               </w:rPr>
               <w:t>lse</w:t>
             </w:r>
@@ -3896,22 +4171,15 @@
                 <w:bCs/>
                 <w:sz w:val="28"/>
                 <w:szCs w:val="28"/>
-              </w:rPr>
-              <w:t xml:space="preserve"> </w:t>
+                <w:lang w:val="en-US"/>
+              </w:rPr>
+              <w:t xml:space="preserve"> if</w:t>
             </w:r>
             <w:r>
               <w:rPr>
-                <w:b/>
-                <w:bCs/>
-                <w:sz w:val="28"/>
-                <w:szCs w:val="28"/>
-              </w:rPr>
-              <w:t>if</w:t>
-            </w:r>
-            <w:r>
-              <w:rPr>
-                <w:sz w:val="28"/>
-                <w:szCs w:val="28"/>
+                <w:sz w:val="28"/>
+                <w:szCs w:val="28"/>
+                <w:lang w:val="en-US"/>
               </w:rPr>
               <w:t xml:space="preserve"> (p’ &gt; p) </w:t>
             </w:r>
@@ -3921,6 +4189,7 @@
                 <w:bCs/>
                 <w:sz w:val="28"/>
                 <w:szCs w:val="28"/>
+                <w:lang w:val="en-US"/>
               </w:rPr>
               <w:t>then</w:t>
             </w:r>
@@ -3928,8 +4197,27 @@
               <w:rPr>
                 <w:sz w:val="28"/>
                 <w:szCs w:val="28"/>
-              </w:rPr>
-              <w:t xml:space="preserve"> cancLista(p’-1, l) </w:t>
+                <w:lang w:val="en-US"/>
+              </w:rPr>
+              <w:t xml:space="preserve"> </w:t>
+            </w:r>
+            <w:proofErr w:type="gramStart"/>
+            <w:r>
+              <w:rPr>
+                <w:sz w:val="28"/>
+                <w:szCs w:val="28"/>
+                <w:lang w:val="en-US"/>
+              </w:rPr>
+              <w:t>cancLista(</w:t>
+            </w:r>
+            <w:proofErr w:type="gramEnd"/>
+            <w:r>
+              <w:rPr>
+                <w:sz w:val="28"/>
+                <w:szCs w:val="28"/>
+                <w:lang w:val="en-US"/>
+              </w:rPr>
+              <w:t xml:space="preserve">p’-1, l) </w:t>
             </w:r>
           </w:p>
           <w:p>
@@ -4367,21 +4655,34 @@
         <w:rPr>
           <w:sz w:val="28"/>
           <w:szCs w:val="28"/>
-        </w:rPr>
-      </w:pPr>
-      <w:r>
-        <w:rPr>
-          <w:sz w:val="28"/>
-          <w:szCs w:val="28"/>
-        </w:rPr>
-        <w:t xml:space="preserve">cancLista(p’, insLista(t, p, l)) = </w:t>
-      </w:r>
-      <w:r>
-        <w:rPr>
-          <w:b/>
-          <w:bCs/>
-          <w:sz w:val="28"/>
-          <w:szCs w:val="28"/>
+          <w:lang w:val="en-US"/>
+        </w:rPr>
+      </w:pPr>
+      <w:proofErr w:type="gramStart"/>
+      <w:r>
+        <w:rPr>
+          <w:sz w:val="28"/>
+          <w:szCs w:val="28"/>
+          <w:lang w:val="en-US"/>
+        </w:rPr>
+        <w:t>cancLista(</w:t>
+      </w:r>
+      <w:proofErr w:type="gramEnd"/>
+      <w:r>
+        <w:rPr>
+          <w:sz w:val="28"/>
+          <w:szCs w:val="28"/>
+          <w:lang w:val="en-US"/>
+        </w:rPr>
+        <w:t xml:space="preserve">p’, insLista(t, p, l)) = </w:t>
+      </w:r>
+      <w:r>
+        <w:rPr>
+          <w:b/>
+          <w:bCs/>
+          <w:sz w:val="28"/>
+          <w:szCs w:val="28"/>
+          <w:lang w:val="en-US"/>
         </w:rPr>
         <w:t>If</w:t>
       </w:r>
@@ -4389,6 +4690,7 @@
         <w:rPr>
           <w:sz w:val="28"/>
           <w:szCs w:val="28"/>
+          <w:lang w:val="en-US"/>
         </w:rPr>
         <w:t xml:space="preserve"> (p’ &gt; p) </w:t>
       </w:r>
@@ -4398,6 +4700,7 @@
           <w:bCs/>
           <w:sz w:val="28"/>
           <w:szCs w:val="28"/>
+          <w:lang w:val="en-US"/>
         </w:rPr>
         <w:t>then</w:t>
       </w:r>
@@ -4405,6 +4708,7 @@
         <w:rPr>
           <w:sz w:val="28"/>
           <w:szCs w:val="28"/>
+          <w:lang w:val="en-US"/>
         </w:rPr>
         <w:t xml:space="preserve"> cancLista(p’-1, l) </w:t>
       </w:r>
@@ -4414,25 +4718,156 @@
           <w:bCs/>
           <w:sz w:val="28"/>
           <w:szCs w:val="28"/>
+          <w:lang w:val="en-US"/>
+        </w:rPr>
+        <w:t>else if</w:t>
+      </w:r>
+      <w:r>
+        <w:rPr>
+          <w:bCs/>
+          <w:sz w:val="28"/>
+          <w:szCs w:val="28"/>
+          <w:lang w:val="en-US"/>
+        </w:rPr>
+        <w:t>(p’ &lt; p)</w:t>
+      </w:r>
+      <w:r>
+        <w:rPr>
+          <w:sz w:val="28"/>
+          <w:szCs w:val="28"/>
+          <w:lang w:val="en-US"/>
+        </w:rPr>
+        <w:tab/>
+      </w:r>
+      <w:r>
+        <w:rPr>
+          <w:sz w:val="28"/>
+          <w:szCs w:val="28"/>
+          <w:lang w:val="en-US"/>
+        </w:rPr>
+        <w:tab/>
+      </w:r>
+      <w:r>
+        <w:rPr>
+          <w:sz w:val="28"/>
+          <w:szCs w:val="28"/>
+          <w:lang w:val="en-US"/>
+        </w:rPr>
+        <w:tab/>
+      </w:r>
+      <w:r>
+        <w:rPr>
+          <w:b/>
+          <w:bCs/>
+          <w:sz w:val="28"/>
+          <w:szCs w:val="28"/>
+          <w:lang w:val="en-US"/>
+        </w:rPr>
+        <w:t>then</w:t>
+      </w:r>
+      <w:r>
+        <w:rPr>
+          <w:sz w:val="28"/>
+          <w:szCs w:val="28"/>
+          <w:lang w:val="en-US"/>
+        </w:rPr>
+        <w:t xml:space="preserve"> cancLista(p’, l)</w:t>
+      </w:r>
+    </w:p>
+    <w:p>
+      <w:pPr>
+        <w:ind w:left="720"/>
+        <w:rPr>
+          <w:sz w:val="28"/>
+          <w:szCs w:val="28"/>
+        </w:rPr>
+      </w:pPr>
+      <w:r>
+        <w:rPr>
+          <w:sz w:val="28"/>
+          <w:szCs w:val="28"/>
+        </w:rPr>
+        <w:t>scriviLista(t, p, cancLista(p, l)) = scriviLista(t, p+1, l)</w:t>
+      </w:r>
+    </w:p>
+    <w:p>
+      <w:pPr>
+        <w:ind w:left="720"/>
+        <w:rPr>
+          <w:sz w:val="28"/>
+          <w:szCs w:val="28"/>
+        </w:rPr>
+      </w:pPr>
+      <w:r>
+        <w:rPr>
+          <w:sz w:val="28"/>
+          <w:szCs w:val="28"/>
+        </w:rPr>
+        <w:t xml:space="preserve">scriviLista(t, p’, cancLista(p, l)) = </w:t>
+      </w:r>
+      <w:r>
+        <w:rPr>
+          <w:b/>
+          <w:bCs/>
+          <w:sz w:val="28"/>
+          <w:szCs w:val="28"/>
+        </w:rPr>
+        <w:t>If</w:t>
+      </w:r>
+      <w:r>
+        <w:rPr>
+          <w:sz w:val="28"/>
+          <w:szCs w:val="28"/>
+        </w:rPr>
+        <w:t xml:space="preserve">(p’ &gt; p) </w:t>
+      </w:r>
+      <w:r>
+        <w:rPr>
+          <w:b/>
+          <w:bCs/>
+          <w:sz w:val="28"/>
+          <w:szCs w:val="28"/>
+        </w:rPr>
+        <w:t>then</w:t>
+      </w:r>
+      <w:r>
+        <w:rPr>
+          <w:sz w:val="28"/>
+          <w:szCs w:val="28"/>
+        </w:rPr>
+        <w:t xml:space="preserve"> scriviLista(t, p’+1, l) </w:t>
+      </w:r>
+      <w:r>
+        <w:rPr>
+          <w:b/>
+          <w:bCs/>
+          <w:sz w:val="28"/>
+          <w:szCs w:val="28"/>
         </w:rPr>
         <w:t>else</w:t>
       </w:r>
       <w:r>
         <w:rPr>
-          <w:b/>
-          <w:bCs/>
-          <w:sz w:val="28"/>
-          <w:szCs w:val="28"/>
-        </w:rPr>
-        <w:t xml:space="preserve"> if</w:t>
-      </w:r>
-      <w:r>
-        <w:rPr>
-          <w:bCs/>
-          <w:sz w:val="28"/>
-          <w:szCs w:val="28"/>
-        </w:rPr>
-        <w:t>(p’ &lt; p)</w:t>
+          <w:sz w:val="28"/>
+          <w:szCs w:val="28"/>
+        </w:rPr>
+        <w:t xml:space="preserve"> </w:t>
+      </w:r>
+      <w:r>
+        <w:rPr>
+          <w:b/>
+          <w:bCs/>
+          <w:sz w:val="28"/>
+          <w:szCs w:val="28"/>
+        </w:rPr>
+        <w:t>if</w:t>
+      </w:r>
+      <w:r>
+        <w:rPr>
+          <w:sz w:val="28"/>
+          <w:szCs w:val="28"/>
+        </w:rPr>
+        <w:t>(p’&lt;p)</w:t>
       </w:r>
       <w:r>
         <w:rPr>
@@ -4443,20 +4878,6 @@
       </w:r>
       <w:r>
         <w:rPr>
-          <w:sz w:val="28"/>
-          <w:szCs w:val="28"/>
-        </w:rPr>
-        <w:tab/>
-      </w:r>
-      <w:r>
-        <w:rPr>
-          <w:sz w:val="28"/>
-          <w:szCs w:val="28"/>
-        </w:rPr>
-        <w:tab/>
-      </w:r>
-      <w:r>
-        <w:rPr>
           <w:b/>
           <w:bCs/>
           <w:sz w:val="28"/>
@@ -4469,7 +4890,7 @@
           <w:sz w:val="28"/>
           <w:szCs w:val="28"/>
         </w:rPr>
-        <w:t xml:space="preserve"> cancLista(p’, l)</w:t>
+        <w:t xml:space="preserve"> scriviLista(t, p’, l)</w:t>
       </w:r>
     </w:p>
     <w:p>
@@ -4485,7 +4906,7 @@
           <w:sz w:val="28"/>
           <w:szCs w:val="28"/>
         </w:rPr>
-        <w:t>scriviLista(t, p, cancLista(p, l)) = scriviLista(t, p+1, l)</w:t>
+        <w:t>leggiLista(p, cancLista(p, l)) = leggiLista(p+1, l)</w:t>
       </w:r>
     </w:p>
     <w:p>
@@ -4501,189 +4922,7 @@
           <w:sz w:val="28"/>
           <w:szCs w:val="28"/>
         </w:rPr>
-        <w:t xml:space="preserve">scriviLista(t, p’, cancLista(p, l)) = </w:t>
-      </w:r>
-      <w:r>
-        <w:rPr>
-          <w:b/>
-          <w:bCs/>
-          <w:sz w:val="28"/>
-          <w:szCs w:val="28"/>
-        </w:rPr>
-        <w:t>If</w:t>
-      </w:r>
-      <w:r>
-        <w:rPr>
-          <w:sz w:val="28"/>
-          <w:szCs w:val="28"/>
-        </w:rPr>
-        <w:t xml:space="preserve">(p’ &gt; p) </w:t>
-      </w:r>
-      <w:r>
-        <w:rPr>
-          <w:b/>
-          <w:bCs/>
-          <w:sz w:val="28"/>
-          <w:szCs w:val="28"/>
-        </w:rPr>
-        <w:t>then</w:t>
-      </w:r>
-      <w:r>
-        <w:rPr>
-          <w:sz w:val="28"/>
-          <w:szCs w:val="28"/>
-        </w:rPr>
-        <w:t xml:space="preserve"> </w:t>
-      </w:r>
-      <w:r>
-        <w:rPr>
-          <w:sz w:val="28"/>
-          <w:szCs w:val="28"/>
-        </w:rPr>
-        <w:t>scriviLista(t, p</w:t>
-      </w:r>
-      <w:r>
-        <w:rPr>
-          <w:sz w:val="28"/>
-          <w:szCs w:val="28"/>
-        </w:rPr>
-        <w:t>’</w:t>
-      </w:r>
-      <w:r>
-        <w:rPr>
-          <w:sz w:val="28"/>
-          <w:szCs w:val="28"/>
-        </w:rPr>
-        <w:t>+1, l)</w:t>
-      </w:r>
-      <w:r>
-        <w:rPr>
-          <w:sz w:val="28"/>
-          <w:szCs w:val="28"/>
-        </w:rPr>
-        <w:t xml:space="preserve"> </w:t>
-      </w:r>
-      <w:r>
-        <w:rPr>
-          <w:b/>
-          <w:bCs/>
-          <w:sz w:val="28"/>
-          <w:szCs w:val="28"/>
-        </w:rPr>
-        <w:t>else</w:t>
-      </w:r>
-      <w:r>
-        <w:rPr>
-          <w:sz w:val="28"/>
-          <w:szCs w:val="28"/>
-        </w:rPr>
-        <w:t xml:space="preserve"> </w:t>
-      </w:r>
-      <w:r>
-        <w:rPr>
-          <w:b/>
-          <w:bCs/>
-          <w:sz w:val="28"/>
-          <w:szCs w:val="28"/>
-        </w:rPr>
-        <w:t>if</w:t>
-      </w:r>
-      <w:r>
-        <w:rPr>
-          <w:sz w:val="28"/>
-          <w:szCs w:val="28"/>
-        </w:rPr>
-        <w:t>(p’&lt;p)</w:t>
-      </w:r>
-      <w:r>
-        <w:rPr>
-          <w:sz w:val="28"/>
-          <w:szCs w:val="28"/>
-        </w:rPr>
-        <w:tab/>
-      </w:r>
-      <w:r>
-        <w:rPr>
-          <w:b/>
-          <w:bCs/>
-          <w:sz w:val="28"/>
-          <w:szCs w:val="28"/>
-        </w:rPr>
-        <w:t>then</w:t>
-      </w:r>
-      <w:r>
-        <w:rPr>
-          <w:sz w:val="28"/>
-          <w:szCs w:val="28"/>
-        </w:rPr>
-        <w:t xml:space="preserve"> </w:t>
-      </w:r>
-      <w:r>
-        <w:rPr>
-          <w:sz w:val="28"/>
-          <w:szCs w:val="28"/>
-        </w:rPr>
-        <w:t>scriviLista(t, p’, l)</w:t>
-      </w:r>
-    </w:p>
-    <w:p>
-      <w:pPr>
-        <w:ind w:left="720"/>
-        <w:rPr>
-          <w:sz w:val="28"/>
-          <w:szCs w:val="28"/>
-        </w:rPr>
-      </w:pPr>
-      <w:r>
-        <w:rPr>
-          <w:sz w:val="28"/>
-          <w:szCs w:val="28"/>
-        </w:rPr>
-        <w:t xml:space="preserve">leggiLista(p, </w:t>
-      </w:r>
-      <w:r>
-        <w:rPr>
-          <w:sz w:val="28"/>
-          <w:szCs w:val="28"/>
-        </w:rPr>
-        <w:t>cancLista(p, l))</w:t>
-      </w:r>
-      <w:r>
-        <w:rPr>
-          <w:sz w:val="28"/>
-          <w:szCs w:val="28"/>
-        </w:rPr>
-        <w:t xml:space="preserve"> = leggiLista(p+1, l)</w:t>
-      </w:r>
-    </w:p>
-    <w:p>
-      <w:pPr>
-        <w:ind w:left="720"/>
-        <w:rPr>
-          <w:sz w:val="28"/>
-          <w:szCs w:val="28"/>
-        </w:rPr>
-      </w:pPr>
-      <w:r>
-        <w:rPr>
-          <w:sz w:val="28"/>
-          <w:szCs w:val="28"/>
-        </w:rPr>
-        <w:t xml:space="preserve">leggiLista(p’, </w:t>
-      </w:r>
-      <w:r>
-        <w:rPr>
-          <w:sz w:val="28"/>
-          <w:szCs w:val="28"/>
-        </w:rPr>
-        <w:t>cancLista(p, l))</w:t>
-      </w:r>
-      <w:r>
-        <w:rPr>
-          <w:sz w:val="28"/>
-          <w:szCs w:val="28"/>
-        </w:rPr>
-        <w:t xml:space="preserve"> = </w:t>
+        <w:t xml:space="preserve">leggiLista(p’, cancLista(p, l)) = </w:t>
       </w:r>
       <w:r>
         <w:rPr>
@@ -4825,14 +5064,7 @@
           <w:sz w:val="28"/>
           <w:szCs w:val="28"/>
         </w:rPr>
-        <w:t>I</w:t>
-      </w:r>
-      <w:r>
-        <w:rPr>
-          <w:sz w:val="28"/>
-          <w:szCs w:val="28"/>
-        </w:rPr>
-        <w:t xml:space="preserve">ndichiamo con 1 la prima posizione e con </w:t>
+        <w:t xml:space="preserve">Indichiamo con 1 la prima posizione e con </w:t>
       </w:r>
       <w:r>
         <w:rPr>
@@ -5086,21 +5318,7 @@
     <w:pPr>
       <w:pStyle w:val="Intestazione"/>
     </w:pPr>
-    <w:r>
-      <w:fldChar w:fldCharType="begin"/>
-    </w:r>
-    <w:r>
-      <w:instrText xml:space="preserve"> FILENAME</w:instrText>
-    </w:r>
-    <w:r>
-      <w:instrText xml:space="preserve"> \* MERGEFORMAT </w:instrText>
-    </w:r>
-    <w:r>
-      <w:fldChar w:fldCharType="separate"/>
-    </w:r>
-    <w:r>
-      <w:fldChar w:fldCharType="end"/>
-    </w:r>
+    <w:fldSimple w:instr=" FILENAME \* MERGEFORMAT "/>
     <w:sdt>
       <w:sdtPr>
         <w:alias w:val="Titolo"/>
@@ -6245,6 +6463,7 @@
     <w:rsid w:val="002944DA"/>
     <w:rsid w:val="005A6C8D"/>
     <w:rsid w:val="005E38D0"/>
+    <w:rsid w:val="006145DC"/>
     <w:rsid w:val="00695019"/>
     <w:rsid w:val="00752DAD"/>
     <w:rsid w:val="008E0823"/>

</xml_diff>